<commit_message>
update Recommendations for engine Assignment 3.pdf
</commit_message>
<xml_diff>
--- a/docs/Microsoft Word format docs/Recommendations for engine Assignment 3.docx
+++ b/docs/Microsoft Word format docs/Recommendations for engine Assignment 3.docx
@@ -74,40 +74,12 @@
           <w:sz w:val="24"/>
           <w:szCs w:val="24"/>
         </w:rPr>
-        <w:t xml:space="preserve">Difficulty in determining which Action to execute in the </w:t>
-      </w:r>
-      <w:proofErr w:type="spellStart"/>
-      <w:r>
-        <w:rPr>
-          <w:b/>
-          <w:bCs/>
-          <w:sz w:val="24"/>
-          <w:szCs w:val="24"/>
-        </w:rPr>
-        <w:t>playTurn</w:t>
-      </w:r>
-      <w:proofErr w:type="spellEnd"/>
-      <w:r>
-        <w:rPr>
-          <w:b/>
-          <w:bCs/>
-          <w:sz w:val="24"/>
-          <w:szCs w:val="24"/>
-        </w:rPr>
-        <w:t xml:space="preserve"> method</w:t>
-      </w:r>
-    </w:p>
-    <w:p>
-      <w:r>
-        <w:t xml:space="preserve">Given all valid actions an Actor can execute in one turn, the </w:t>
-      </w:r>
-      <w:proofErr w:type="spellStart"/>
-      <w:r>
-        <w:t>playTurn</w:t>
-      </w:r>
-      <w:proofErr w:type="spellEnd"/>
-      <w:r>
-        <w:t xml:space="preserve"> method needs to determine which Action that the Actor prioritizes and should execute on that turn. The problem is that the existing game engine does not provide an effective way of doing so.</w:t>
+        <w:t>Difficulty in determining which Action to execute in the playTurn method</w:t>
+      </w:r>
+    </w:p>
+    <w:p>
+      <w:r>
+        <w:t>Given all valid actions an Actor can execute in one turn, the playTurn method needs to determine which Action that the Actor prioritizes and should execute on that turn. The problem is that the existing game engine does not provide an effective way of doing so.</w:t>
       </w:r>
     </w:p>
     <w:p>
@@ -152,15 +124,7 @@
         <w:t xml:space="preserve"> integer representing the priority of the Action.</w:t>
       </w:r>
       <w:r>
-        <w:t xml:space="preserve"> A class level attribute should be created to save the value of the integer, </w:t>
-      </w:r>
-      <w:proofErr w:type="gramStart"/>
-      <w:r>
-        <w:t>let’s</w:t>
-      </w:r>
-      <w:proofErr w:type="gramEnd"/>
-      <w:r>
-        <w:t xml:space="preserve"> call it </w:t>
+        <w:t xml:space="preserve"> A class level attribute should be created to save the value of the integer, let’s call it </w:t>
       </w:r>
       <w:r>
         <w:rPr>
@@ -197,37 +161,13 @@
         <w:t xml:space="preserve">Create a class that implements Comparator </w:t>
       </w:r>
       <w:r>
-        <w:t>(</w:t>
-      </w:r>
-      <w:proofErr w:type="gramStart"/>
-      <w:r>
-        <w:t>similar to</w:t>
-      </w:r>
-      <w:proofErr w:type="gramEnd"/>
-      <w:r>
-        <w:t xml:space="preserve"> the </w:t>
-      </w:r>
-      <w:proofErr w:type="spellStart"/>
-      <w:r>
-        <w:t>SortHotKeysFirst</w:t>
-      </w:r>
-      <w:proofErr w:type="spellEnd"/>
-      <w:r>
-        <w:t xml:space="preserve"> class in Menu class) </w:t>
+        <w:t xml:space="preserve">(similar to the SortHotKeysFirst class in Menu class) </w:t>
       </w:r>
       <w:r>
         <w:t>to allow Action to be compared with each other and be sorted according to their priority.</w:t>
       </w:r>
       <w:r>
-        <w:t xml:space="preserve"> Since all Actors will use priority as a deciding factor for with Action to execute in the </w:t>
-      </w:r>
-      <w:proofErr w:type="spellStart"/>
-      <w:r>
-        <w:t>playTurn</w:t>
-      </w:r>
-      <w:proofErr w:type="spellEnd"/>
-      <w:r>
-        <w:t xml:space="preserve"> method, this can be put into a static Utility class.</w:t>
+        <w:t xml:space="preserve"> Since all Actors will use priority as a deciding factor for with Action to execute in the playTurn method, this can be put into a static Utility class.</w:t>
       </w:r>
     </w:p>
     <w:p>
@@ -239,23 +179,7 @@
         </w:numPr>
       </w:pPr>
       <w:r>
-        <w:t xml:space="preserve">In the </w:t>
-      </w:r>
-      <w:proofErr w:type="spellStart"/>
-      <w:r>
-        <w:t>playTurn</w:t>
-      </w:r>
-      <w:proofErr w:type="spellEnd"/>
-      <w:r>
-        <w:t xml:space="preserve"> method, simply sort </w:t>
-      </w:r>
-      <w:proofErr w:type="gramStart"/>
-      <w:r>
-        <w:t>all of</w:t>
-      </w:r>
-      <w:proofErr w:type="gramEnd"/>
-      <w:r>
-        <w:t xml:space="preserve"> the valid Action and return the first one.</w:t>
+        <w:t>In the playTurn method, simply sort all of the valid Action and return the first one.</w:t>
       </w:r>
     </w:p>
     <w:p>
@@ -266,39 +190,7 @@
         <w:t>type of A</w:t>
       </w:r>
       <w:r>
-        <w:t xml:space="preserve">ction, they can create Actions with different priority. For instance, </w:t>
-      </w:r>
-      <w:proofErr w:type="spellStart"/>
-      <w:r>
-        <w:t>WanderBehaviour</w:t>
-      </w:r>
-      <w:proofErr w:type="spellEnd"/>
-      <w:r>
-        <w:t xml:space="preserve"> can return a </w:t>
-      </w:r>
-      <w:proofErr w:type="spellStart"/>
-      <w:r>
-        <w:t>DynamicMoveAction</w:t>
-      </w:r>
-      <w:proofErr w:type="spellEnd"/>
-      <w:r>
-        <w:t xml:space="preserve"> of priority 1, while </w:t>
-      </w:r>
-      <w:proofErr w:type="spellStart"/>
-      <w:r>
-        <w:t>FollowMateBehaviour</w:t>
-      </w:r>
-      <w:proofErr w:type="spellEnd"/>
-      <w:r>
-        <w:t xml:space="preserve"> can return a </w:t>
-      </w:r>
-      <w:proofErr w:type="spellStart"/>
-      <w:r>
-        <w:t>DynamicMoveAction</w:t>
-      </w:r>
-      <w:proofErr w:type="spellEnd"/>
-      <w:r>
-        <w:t xml:space="preserve"> of priority 3. We will still be able to discern which Action is more important</w:t>
+        <w:t>ction, they can create Actions with different priority. For instance, WanderBehaviour can return a DynamicMoveAction of priority 1, while FollowMateBehaviour can return a DynamicMoveAction of priority 3. We will still be able to discern which Action is more important</w:t>
       </w:r>
       <w:r>
         <w:t xml:space="preserve"> to execute</w:t>
@@ -352,42 +244,10 @@
         <w:t>, hence easier to maintain</w:t>
       </w:r>
       <w:r>
-        <w:t xml:space="preserve">. We do not need convoluted code in the </w:t>
-      </w:r>
-      <w:proofErr w:type="spellStart"/>
-      <w:r>
-        <w:t>playTurn</w:t>
-      </w:r>
-      <w:proofErr w:type="spellEnd"/>
-      <w:r>
-        <w:t xml:space="preserve"> </w:t>
-      </w:r>
-      <w:proofErr w:type="gramStart"/>
-      <w:r>
-        <w:t>method, since</w:t>
-      </w:r>
-      <w:proofErr w:type="gramEnd"/>
-      <w:r>
-        <w:t xml:space="preserve"> all we need to do is to sort all the possible Action.</w:t>
-      </w:r>
-      <w:r>
-        <w:t xml:space="preserve"> We eliminate the need of ever using </w:t>
-      </w:r>
-      <w:proofErr w:type="spellStart"/>
-      <w:r>
-        <w:t>instanceOf</w:t>
-      </w:r>
-      <w:proofErr w:type="spellEnd"/>
-      <w:r>
-        <w:t xml:space="preserve"> in the </w:t>
-      </w:r>
-      <w:proofErr w:type="spellStart"/>
-      <w:r>
-        <w:t>playTurn</w:t>
-      </w:r>
-      <w:proofErr w:type="spellEnd"/>
-      <w:r>
-        <w:t xml:space="preserve"> method and </w:t>
+        <w:t>. We do not need convoluted code in the playTurn method, since all we need to do is to sort all the possible Action.</w:t>
+      </w:r>
+      <w:r>
+        <w:t xml:space="preserve"> We eliminate the need of ever using instanceOf in the playTurn method and </w:t>
       </w:r>
       <w:r>
         <w:rPr>
@@ -413,15 +273,7 @@
         </w:rPr>
       </w:pPr>
       <w:r>
-        <w:t xml:space="preserve">As mentioned above, different Behaviours that return the same type of Action can work well with this design, such that we still can tell which is more important. This is not possible with the existing game </w:t>
-      </w:r>
-      <w:proofErr w:type="gramStart"/>
-      <w:r>
-        <w:t>engine, since</w:t>
-      </w:r>
-      <w:proofErr w:type="gramEnd"/>
-      <w:r>
-        <w:t xml:space="preserve"> we are not allowed to modify it.</w:t>
+        <w:t>As mentioned above, different Behaviours that return the same type of Action can work well with this design, such that we still can tell which is more important. This is not possible with the existing game engine, since we are not allowed to modify it.</w:t>
       </w:r>
     </w:p>
     <w:p>
@@ -547,15 +399,7 @@
       </w:pPr>
       <w:r>
         <w:lastRenderedPageBreak/>
-        <w:t xml:space="preserve">Introduces </w:t>
-      </w:r>
-      <w:proofErr w:type="spellStart"/>
-      <w:r>
-        <w:t>connascence</w:t>
-      </w:r>
-      <w:proofErr w:type="spellEnd"/>
-      <w:r>
-        <w:t xml:space="preserve"> of values. Programmers must be careful when choosing values to pass a priority </w:t>
+        <w:t xml:space="preserve">Introduces connascence of values. Programmers must be careful when choosing values to pass a priority </w:t>
       </w:r>
       <w:r>
         <w:t xml:space="preserve">to not mistakenly put in the wrong value. However, this disadvantage does not outweigh the benefits the new design provides and is manageable. Being careful of which Action to prioritize would be a problem in the existing design </w:t>
@@ -643,7 +487,7 @@
           <w:b/>
           <w:bCs/>
         </w:rPr>
-        <w:t>2(ii)</w:t>
+        <w:t>2(i)</w:t>
       </w:r>
       <w:r>
         <w:rPr>
@@ -716,15 +560,7 @@
         </w:numPr>
       </w:pPr>
       <w:r>
-        <w:t xml:space="preserve">Add an abstract method </w:t>
-      </w:r>
-      <w:proofErr w:type="spellStart"/>
-      <w:r>
-        <w:t>runGlobalEvent</w:t>
-      </w:r>
-      <w:proofErr w:type="spellEnd"/>
-      <w:r>
-        <w:t xml:space="preserve"> in the beginning of the while loop that runs the whole game</w:t>
+        <w:t>Add an abstract method runGlobalEvent in the beginning of the while loop that runs the whole game</w:t>
       </w:r>
       <w:r>
         <w:t xml:space="preserve"> in the run method</w:t>
@@ -785,15 +621,7 @@
         </w:rPr>
       </w:pPr>
       <w:r>
-        <w:t xml:space="preserve">Prevent copy pasting code, which adheres to the </w:t>
-      </w:r>
-      <w:proofErr w:type="gramStart"/>
-      <w:r>
-        <w:t>Don’t</w:t>
-      </w:r>
-      <w:proofErr w:type="gramEnd"/>
-      <w:r>
-        <w:t xml:space="preserve"> Repeat Yourself principle</w:t>
+        <w:t>Prevent copy pasting code, which adheres to the Don’t Repeat Yourself principle</w:t>
       </w:r>
     </w:p>
     <w:p>
@@ -896,34 +724,17 @@
         </w:rPr>
         <w:t xml:space="preserve">the </w:t>
       </w:r>
-      <w:proofErr w:type="spellStart"/>
-      <w:r>
-        <w:rPr>
-          <w:b/>
-          <w:bCs/>
-        </w:rPr>
-        <w:t>processActorTurn</w:t>
-      </w:r>
-      <w:proofErr w:type="spellEnd"/>
-      <w:r>
-        <w:rPr>
-          <w:b/>
-          <w:bCs/>
-        </w:rPr>
-        <w:t xml:space="preserve"> method </w:t>
-      </w:r>
-    </w:p>
-    <w:p>
-      <w:r>
-        <w:t xml:space="preserve">The </w:t>
-      </w:r>
-      <w:proofErr w:type="spellStart"/>
-      <w:r>
-        <w:t>processActorTurn</w:t>
-      </w:r>
-      <w:proofErr w:type="spellEnd"/>
-      <w:r>
-        <w:t xml:space="preserve"> method in the World class is implemented such that the sequence of processing is fixed. </w:t>
+      <w:r>
+        <w:rPr>
+          <w:b/>
+          <w:bCs/>
+        </w:rPr>
+        <w:t xml:space="preserve">processActorTurn method </w:t>
+      </w:r>
+    </w:p>
+    <w:p>
+      <w:r>
+        <w:t xml:space="preserve">The processActorTurn method in the World class is implemented such that the sequence of processing is fixed. </w:t>
       </w:r>
     </w:p>
     <w:p>
@@ -1020,15 +831,7 @@
         </w:rPr>
       </w:pPr>
       <w:r>
-        <w:t xml:space="preserve">Decompose </w:t>
-      </w:r>
-      <w:proofErr w:type="spellStart"/>
-      <w:r>
-        <w:t>processActorTurn</w:t>
-      </w:r>
-      <w:proofErr w:type="spellEnd"/>
-      <w:r>
-        <w:t xml:space="preserve"> into a few smaller public methods</w:t>
+        <w:t>Decompose processActorTurn into a few smaller public methods</w:t>
       </w:r>
       <w:r>
         <w:t>, namely separate the three loops that carry out 1), 2) and 3) above into three small methods.</w:t>
@@ -1050,18 +853,10 @@
         </w:rPr>
       </w:pPr>
       <w:r>
-        <w:t xml:space="preserve">Make </w:t>
-      </w:r>
-      <w:proofErr w:type="spellStart"/>
-      <w:r>
-        <w:t>p</w:t>
-      </w:r>
-      <w:r>
-        <w:t>rocessActorTurn</w:t>
-      </w:r>
-      <w:proofErr w:type="spellEnd"/>
-      <w:r>
-        <w:t xml:space="preserve"> </w:t>
+        <w:t>Make p</w:t>
+      </w:r>
+      <w:r>
+        <w:t xml:space="preserve">rocessActorTurn </w:t>
       </w:r>
       <w:r>
         <w:t xml:space="preserve">into </w:t>
@@ -1098,15 +893,7 @@
         </w:rPr>
       </w:pPr>
       <w:r>
-        <w:t xml:space="preserve">Future programmers can extend this class and override the </w:t>
-      </w:r>
-      <w:proofErr w:type="spellStart"/>
-      <w:r>
-        <w:t>processActorTurn</w:t>
-      </w:r>
-      <w:proofErr w:type="spellEnd"/>
-      <w:r>
-        <w:t xml:space="preserve"> method to define their own processing sequence. They should be able to </w:t>
+        <w:t xml:space="preserve">Future programmers can extend this class and override the processActorTurn method to define their own processing sequence. They should be able to </w:t>
       </w:r>
       <w:r>
         <w:t>achieve this by</w:t>
@@ -1115,23 +902,7 @@
         <w:t xml:space="preserve"> </w:t>
       </w:r>
       <w:r>
-        <w:t xml:space="preserve">utilizing the </w:t>
-      </w:r>
-      <w:proofErr w:type="spellStart"/>
-      <w:r>
-        <w:t>ActorInterface</w:t>
-      </w:r>
-      <w:proofErr w:type="spellEnd"/>
-      <w:r>
-        <w:t xml:space="preserve"> and capabilities to add methods for discern between Actors, then add some if conditions in the new class’s </w:t>
-      </w:r>
-      <w:proofErr w:type="spellStart"/>
-      <w:r>
-        <w:t>processActorTurn</w:t>
-      </w:r>
-      <w:proofErr w:type="spellEnd"/>
-      <w:r>
-        <w:t xml:space="preserve"> method to determine the processing for different Actors.</w:t>
+        <w:t>utilizing the ActorInterface and capabilities to add methods for discern between Actors, then add some if conditions in the new class’s processActorTurn method to determine the processing for different Actors.</w:t>
       </w:r>
       <w:r>
         <w:t xml:space="preserve"> Actors will not have Actions </w:t>
@@ -1174,15 +945,7 @@
         </w:rPr>
       </w:pPr>
       <w:r>
-        <w:t xml:space="preserve">Future programmers have access to the decomposed methods in World class readily available to be called if needed. This allows reuse of logic and adheres to the </w:t>
-      </w:r>
-      <w:proofErr w:type="gramStart"/>
-      <w:r>
-        <w:t>Don’t</w:t>
-      </w:r>
-      <w:proofErr w:type="gramEnd"/>
-      <w:r>
-        <w:t xml:space="preserve"> Repeat Yourself Principle.</w:t>
+        <w:t>Future programmers have access to the decomposed methods in World class readily available to be called if needed. This allows reuse of logic and adheres to the Don’t Repeat Yourself Principle.</w:t>
       </w:r>
     </w:p>
     <w:p>
@@ -1198,27 +961,13 @@
         </w:rPr>
       </w:pPr>
       <w:r>
-        <w:t xml:space="preserve">The decomposed methods fulfil </w:t>
-      </w:r>
-      <w:r>
-        <w:t xml:space="preserve">the Single Responsibility principle </w:t>
-      </w:r>
-      <w:r>
-        <w:t xml:space="preserve">since each of them </w:t>
-      </w:r>
-      <w:r>
-        <w:t xml:space="preserve">will </w:t>
-      </w:r>
-      <w:proofErr w:type="gramStart"/>
-      <w:r>
-        <w:t xml:space="preserve">be </w:t>
-      </w:r>
-      <w:r>
-        <w:t>in charge of</w:t>
-      </w:r>
-      <w:proofErr w:type="gramEnd"/>
-      <w:r>
-        <w:t xml:space="preserve"> </w:t>
+        <w:t xml:space="preserve">The decomposed methods fulfil the Single Responsibility principle since each of them </w:t>
+      </w:r>
+      <w:r>
+        <w:t xml:space="preserve">will be </w:t>
+      </w:r>
+      <w:r>
+        <w:t xml:space="preserve">in charge of </w:t>
       </w:r>
       <w:r>
         <w:t xml:space="preserve">doing </w:t>

</xml_diff>